<commit_message>
MOD - update resume
</commit_message>
<xml_diff>
--- a/files/resume/DannyPadilla_resume.docx
+++ b/files/resume/DannyPadilla_resume.docx
@@ -14,22 +14,22 @@
           <w:sz w:val="21"/>
           <w:szCs w:val="21"/>
         </w:rPr>
-        <w:t>207 Sierra St A4</w:t>
-      </w:r>
-    </w:p>
-    <w:p>
-      <w:pPr>
-        <w:rPr>
-          <w:sz w:val="21"/>
-          <w:szCs w:val="21"/>
-        </w:rPr>
-      </w:pPr>
-      <w:r>
-        <w:rPr>
-          <w:sz w:val="21"/>
-          <w:szCs w:val="21"/>
-        </w:rPr>
-        <w:t>El Segundo</w:t>
+        <w:t>12009 Cedar Ave. Unit B</w:t>
+      </w:r>
+    </w:p>
+    <w:p>
+      <w:pPr>
+        <w:rPr>
+          <w:sz w:val="21"/>
+          <w:szCs w:val="21"/>
+        </w:rPr>
+      </w:pPr>
+      <w:r>
+        <w:rPr>
+          <w:sz w:val="21"/>
+          <w:szCs w:val="21"/>
+        </w:rPr>
+        <w:t>Hawthorne</w:t>
       </w:r>
       <w:r>
         <w:rPr>
@@ -43,7 +43,14 @@
           <w:sz w:val="21"/>
           <w:szCs w:val="21"/>
         </w:rPr>
-        <w:t>245</w:t>
+        <w:t>2</w:t>
+      </w:r>
+      <w:r>
+        <w:rPr>
+          <w:sz w:val="21"/>
+          <w:szCs w:val="21"/>
+        </w:rPr>
+        <w:t>50</w:t>
       </w:r>
     </w:p>
     <w:p>
@@ -362,6 +369,13 @@
         </w:rPr>
         <w:t>Software Engineer I</w:t>
       </w:r>
+      <w:r>
+        <w:rPr>
+          <w:sz w:val="21"/>
+          <w:szCs w:val="21"/>
+        </w:rPr>
+        <w:t>I</w:t>
+      </w:r>
     </w:p>
     <w:p>
       <w:pPr>
@@ -1052,7 +1066,7 @@
           <w:sz w:val="21"/>
           <w:szCs w:val="21"/>
         </w:rPr>
-        <w:t xml:space="preserve">Java, Python, C, JavaScript, MySQL, HTML/CSS; MEAN Stack, Flask; OpenCV, </w:t>
+        <w:t xml:space="preserve">Java, Python, </w:t>
       </w:r>
       <w:proofErr w:type="spellStart"/>
       <w:r>
@@ -1061,7 +1075,23 @@
           <w:sz w:val="21"/>
           <w:szCs w:val="21"/>
         </w:rPr>
-        <w:t>scikit</w:t>
+        <w:t>Java</w:t>
+      </w:r>
+      <w:r>
+        <w:rPr>
+          <w:color w:val="000000"/>
+          <w:sz w:val="21"/>
+          <w:szCs w:val="21"/>
+        </w:rPr>
+        <w:t>s</w:t>
+      </w:r>
+      <w:r>
+        <w:rPr>
+          <w:color w:val="000000"/>
+          <w:sz w:val="21"/>
+          <w:szCs w:val="21"/>
+        </w:rPr>
+        <w:t>cript</w:t>
       </w:r>
       <w:proofErr w:type="spellEnd"/>
       <w:r>
@@ -1070,7 +1100,23 @@
           <w:sz w:val="21"/>
           <w:szCs w:val="21"/>
         </w:rPr>
-        <w:t xml:space="preserve">-learn, </w:t>
+        <w:t xml:space="preserve">, </w:t>
+      </w:r>
+      <w:r>
+        <w:rPr>
+          <w:color w:val="000000"/>
+          <w:sz w:val="21"/>
+          <w:szCs w:val="21"/>
+        </w:rPr>
+        <w:t xml:space="preserve">C, </w:t>
+      </w:r>
+      <w:r>
+        <w:rPr>
+          <w:color w:val="000000"/>
+          <w:sz w:val="21"/>
+          <w:szCs w:val="21"/>
+        </w:rPr>
+        <w:t xml:space="preserve">MySQL, HTML/CSS; MEAN Stack, Flask; OpenCV, scikit-learn, </w:t>
       </w:r>
       <w:proofErr w:type="spellStart"/>
       <w:r>
@@ -1117,7 +1163,41 @@
           <w:sz w:val="21"/>
           <w:szCs w:val="21"/>
         </w:rPr>
-        <w:t xml:space="preserve">MacOS; Ubuntu, RedHat7, Centos7; Windows 7/10; Visual Studio, VS Code, IntelliJ, </w:t>
+        <w:t xml:space="preserve">MacOS; Ubuntu, RedHat7, Centos7; Windows 10; Visual Studio, </w:t>
+      </w:r>
+      <w:proofErr w:type="spellStart"/>
+      <w:r>
+        <w:rPr>
+          <w:color w:val="000000"/>
+          <w:sz w:val="21"/>
+          <w:szCs w:val="21"/>
+        </w:rPr>
+        <w:t>VSCode</w:t>
+      </w:r>
+      <w:proofErr w:type="spellEnd"/>
+      <w:r>
+        <w:rPr>
+          <w:color w:val="000000"/>
+          <w:sz w:val="21"/>
+          <w:szCs w:val="21"/>
+        </w:rPr>
+        <w:t xml:space="preserve">, </w:t>
+      </w:r>
+      <w:r>
+        <w:rPr>
+          <w:color w:val="000000"/>
+          <w:sz w:val="21"/>
+          <w:szCs w:val="21"/>
+        </w:rPr>
+        <w:t>Eclipse</w:t>
+      </w:r>
+      <w:r>
+        <w:rPr>
+          <w:color w:val="000000"/>
+          <w:sz w:val="21"/>
+          <w:szCs w:val="21"/>
+        </w:rPr>
+        <w:t xml:space="preserve">, </w:t>
       </w:r>
       <w:proofErr w:type="spellStart"/>
       <w:r>
@@ -1164,15 +1244,31 @@
           <w:sz w:val="21"/>
           <w:szCs w:val="21"/>
         </w:rPr>
-        <w:t>Docker, Jenkins, VMWare</w:t>
-      </w:r>
-      <w:r>
-        <w:rPr>
-          <w:color w:val="000000"/>
-          <w:sz w:val="21"/>
-          <w:szCs w:val="21"/>
-        </w:rPr>
-        <w:t>, git, subversion</w:t>
+        <w:t xml:space="preserve">Docker, Jenkins, </w:t>
+      </w:r>
+      <w:r>
+        <w:rPr>
+          <w:color w:val="000000"/>
+          <w:sz w:val="21"/>
+          <w:szCs w:val="21"/>
+        </w:rPr>
+        <w:t xml:space="preserve">Artifactory, </w:t>
+      </w:r>
+      <w:r>
+        <w:rPr>
+          <w:color w:val="000000"/>
+          <w:sz w:val="21"/>
+          <w:szCs w:val="21"/>
+        </w:rPr>
+        <w:t>VMWare</w:t>
+      </w:r>
+      <w:r>
+        <w:rPr>
+          <w:color w:val="000000"/>
+          <w:sz w:val="21"/>
+          <w:szCs w:val="21"/>
+        </w:rPr>
+        <w:t>, git</w:t>
       </w:r>
     </w:p>
     <w:p>
@@ -1913,7 +2009,25 @@
           <w:sz w:val="21"/>
           <w:szCs w:val="21"/>
         </w:rPr>
-        <w:t>Executive Council Member (Fall 2016 – Spring 2017)</w:t>
+        <w:t>Executive Council Member (</w:t>
+      </w:r>
+      <w:r>
+        <w:rPr>
+          <w:i/>
+          <w:iCs/>
+          <w:color w:val="000000"/>
+          <w:sz w:val="21"/>
+          <w:szCs w:val="21"/>
+        </w:rPr>
+        <w:t>Fall 2016 – Spring 2017</w:t>
+      </w:r>
+      <w:r>
+        <w:rPr>
+          <w:color w:val="000000"/>
+          <w:sz w:val="21"/>
+          <w:szCs w:val="21"/>
+        </w:rPr>
+        <w:t>)</w:t>
       </w:r>
     </w:p>
     <w:p>
@@ -1987,7 +2101,17 @@
           <w:sz w:val="21"/>
           <w:szCs w:val="21"/>
         </w:rPr>
-        <w:t>ACM Member of the Quarter Award - Spring 2016</w:t>
+        <w:t xml:space="preserve">ACM Member of the Quarter Award - </w:t>
+      </w:r>
+      <w:r>
+        <w:rPr>
+          <w:i/>
+          <w:iCs/>
+          <w:color w:val="000000"/>
+          <w:sz w:val="21"/>
+          <w:szCs w:val="21"/>
+        </w:rPr>
+        <w:t>Spring 2016</w:t>
       </w:r>
     </w:p>
     <w:p>
@@ -2034,7 +2158,17 @@
           <w:sz w:val="21"/>
           <w:szCs w:val="21"/>
         </w:rPr>
-        <w:t xml:space="preserve"> - Spring 2016</w:t>
+        <w:t xml:space="preserve"> - </w:t>
+      </w:r>
+      <w:r>
+        <w:rPr>
+          <w:i/>
+          <w:iCs/>
+          <w:color w:val="000000"/>
+          <w:sz w:val="21"/>
+          <w:szCs w:val="21"/>
+        </w:rPr>
+        <w:t>Spring 2016</w:t>
       </w:r>
     </w:p>
     <w:p>
@@ -2149,6 +2283,24 @@
         </w:rPr>
         <w:t>ACM Magic Mirror</w:t>
       </w:r>
+      <w:r>
+        <w:rPr>
+          <w:color w:val="000000"/>
+          <w:sz w:val="21"/>
+          <w:szCs w:val="21"/>
+        </w:rPr>
+        <w:t xml:space="preserve"> – </w:t>
+      </w:r>
+      <w:r>
+        <w:rPr>
+          <w:i/>
+          <w:iCs/>
+          <w:color w:val="000000"/>
+          <w:sz w:val="21"/>
+          <w:szCs w:val="21"/>
+        </w:rPr>
+        <w:t>Spring 2017</w:t>
+      </w:r>
     </w:p>
     <w:p>
       <w:pPr>
@@ -2175,7 +2327,23 @@
           <w:sz w:val="21"/>
           <w:szCs w:val="21"/>
         </w:rPr>
-        <w:t>Install a personal assistant mirror with a Raspberry Pi 3 and supported open source software</w:t>
+        <w:t>Install a personal assistant mirror with a Raspberry Pi 3 and supported open</w:t>
+      </w:r>
+      <w:r>
+        <w:rPr>
+          <w:color w:val="000000"/>
+          <w:sz w:val="21"/>
+          <w:szCs w:val="21"/>
+        </w:rPr>
+        <w:t>-</w:t>
+      </w:r>
+      <w:r>
+        <w:rPr>
+          <w:color w:val="000000"/>
+          <w:sz w:val="21"/>
+          <w:szCs w:val="21"/>
+        </w:rPr>
+        <w:t>source software</w:t>
       </w:r>
       <w:r>
         <w:rPr>

</xml_diff>